<commit_message>
visual look, scrum daily
</commit_message>
<xml_diff>
--- a/Muistiot/Kokousmuistiopohja.docx
+++ b/Muistiot/Kokousmuistiopohja.docx
@@ -25,6 +25,9 @@
         <w:tab/>
       </w:r>
       <w:r>
+        <w:t>07.03.2023 klo 17:00</w:t>
+      </w:r>
+      <w:r>
         <w:tab/>
       </w:r>
     </w:p>
@@ -35,6 +38,14 @@
       <w:r>
         <w:tab/>
       </w:r>
+      <w:proofErr w:type="spellStart"/>
+      <w:r>
+        <w:t>Teams</w:t>
+      </w:r>
+      <w:proofErr w:type="spellEnd"/>
+      <w:r>
+        <w:t>-alusta</w:t>
+      </w:r>
       <w:r>
         <w:tab/>
       </w:r>
@@ -53,14 +64,21 @@
         <w:tab/>
       </w:r>
       <w:r>
-        <w:tab/>
-      </w:r>
-      <w:r>
-        <w:tab/>
-      </w:r>
-      <w:r>
-        <w:tab/>
-        <w:t>Puheenjohtaja</w:t>
+        <w:t>Jarno Lehtinen</w:t>
+      </w:r>
+      <w:r>
+        <w:tab/>
+      </w:r>
+      <w:r>
+        <w:tab/>
+      </w:r>
+      <w:proofErr w:type="spellStart"/>
+      <w:r>
+        <w:t>Scrum</w:t>
+      </w:r>
+      <w:proofErr w:type="spellEnd"/>
+      <w:r>
+        <w:t xml:space="preserve"> Master</w:t>
       </w:r>
     </w:p>
     <w:p>
@@ -74,16 +92,19 @@
         <w:tab/>
       </w:r>
       <w:r>
-        <w:tab/>
-      </w:r>
-      <w:r>
-        <w:tab/>
-      </w:r>
-      <w:r>
-        <w:tab/>
-      </w:r>
-      <w:r>
-        <w:t>Sihteeri</w:t>
+        <w:t>Jaana Pusa</w:t>
+      </w:r>
+      <w:r>
+        <w:tab/>
+      </w:r>
+      <w:r>
+        <w:tab/>
+      </w:r>
+      <w:r>
+        <w:tab/>
+      </w:r>
+      <w:r>
+        <w:t>Asiantuntija</w:t>
       </w:r>
     </w:p>
     <w:p>
@@ -148,13 +169,19 @@
       <w:r>
         <w:t>.</w:t>
       </w:r>
-    </w:p>
-    <w:p>
-      <w:pPr>
-        <w:spacing w:line="240" w:lineRule="auto"/>
-      </w:pPr>
-      <w:r>
-        <w:t>2. Käsiteltävät asiat</w:t>
+      <w:r>
+        <w:t xml:space="preserve"> </w:t>
+      </w:r>
+    </w:p>
+    <w:p>
+      <w:pPr>
+        <w:spacing w:line="240" w:lineRule="auto"/>
+      </w:pPr>
+      <w:r>
+        <w:t xml:space="preserve">2. </w:t>
+      </w:r>
+      <w:r>
+        <w:t>Miten menee, onko ongelmia, Ollaanko aikataulussa</w:t>
       </w:r>
     </w:p>
     <w:p>
@@ -168,22 +195,7 @@
         <w:tab/>
       </w:r>
       <w:r>
-        <w:t xml:space="preserve">1. Kuinka aiheeseen tutustuminen on onnistunut? </w:t>
-      </w:r>
-    </w:p>
-    <w:p>
-      <w:pPr>
-        <w:spacing w:line="240" w:lineRule="auto"/>
-        <w:ind w:left="1304"/>
-      </w:pPr>
-      <w:r>
-        <w:tab/>
-      </w:r>
-      <w:r>
-        <w:tab/>
-      </w:r>
-      <w:r>
-        <w:tab/>
+        <w:t>Ollaan aikataulussa. Tehdään mitä pystytään.</w:t>
       </w:r>
     </w:p>
     <w:p>
@@ -193,12 +205,6 @@
         </w:tabs>
         <w:spacing w:line="240" w:lineRule="auto"/>
       </w:pPr>
-      <w:r>
-        <w:tab/>
-      </w:r>
-      <w:r>
-        <w:t xml:space="preserve">2. Mitä hyviä lähteitä on jo löydetty? </w:t>
-      </w:r>
     </w:p>
     <w:p>
       <w:pPr>
@@ -211,7 +217,29 @@
         <w:tab/>
       </w:r>
       <w:r>
-        <w:t>3. Toimivatko projektikansio ja viestintäryhmät?</w:t>
+        <w:tab/>
+      </w:r>
+      <w:proofErr w:type="spellStart"/>
+      <w:r>
+        <w:t>Github</w:t>
+      </w:r>
+      <w:proofErr w:type="spellEnd"/>
+      <w:r>
+        <w:t xml:space="preserve">: Ongelmia </w:t>
+      </w:r>
+      <w:proofErr w:type="spellStart"/>
+      <w:r>
+        <w:t>mergen</w:t>
+      </w:r>
+      <w:proofErr w:type="spellEnd"/>
+      <w:r>
+        <w:t xml:space="preserve"> ja muutenkin</w:t>
+      </w:r>
+      <w:r>
+        <w:t>, Ohjeistuksen kanssa saatiin toimimaan</w:t>
+      </w:r>
+      <w:r>
+        <w:t>.</w:t>
       </w:r>
     </w:p>
     <w:p>
@@ -223,7 +251,10 @@
       </w:pPr>
       <w:r>
         <w:tab/>
-        <w:t>4. Onko havaittu mitään ongelmia?</w:t>
+      </w:r>
+      <w:r>
+        <w:tab/>
+        <w:t xml:space="preserve">UML-kaavio valmiiksi. </w:t>
       </w:r>
     </w:p>
     <w:p>
@@ -233,6 +264,13 @@
         </w:tabs>
         <w:spacing w:line="240" w:lineRule="auto"/>
       </w:pPr>
+      <w:r>
+        <w:tab/>
+      </w:r>
+      <w:r>
+        <w:tab/>
+        <w:t>Vaatimusmäärittelyn tarkistus/Jarno</w:t>
+      </w:r>
     </w:p>
     <w:p>
       <w:pPr>
@@ -242,7 +280,135 @@
         <w:spacing w:line="240" w:lineRule="auto"/>
       </w:pPr>
       <w:r>
+        <w:tab/>
+      </w:r>
+      <w:r>
+        <w:tab/>
+        <w:t>Dokumentointi kuntoon/Jarno</w:t>
+      </w:r>
+    </w:p>
+    <w:p>
+      <w:pPr>
+        <w:tabs>
+          <w:tab w:val="left" w:pos="567"/>
+        </w:tabs>
+        <w:spacing w:line="240" w:lineRule="auto"/>
+      </w:pPr>
+      <w:r>
+        <w:tab/>
+      </w:r>
+      <w:r>
+        <w:tab/>
+        <w:t>Koodia jatketaan/Jaana</w:t>
+      </w:r>
+    </w:p>
+    <w:p>
+      <w:pPr>
+        <w:tabs>
+          <w:tab w:val="left" w:pos="567"/>
+        </w:tabs>
+        <w:spacing w:line="240" w:lineRule="auto"/>
+      </w:pPr>
+      <w:r>
+        <w:tab/>
+      </w:r>
+    </w:p>
+    <w:p>
+      <w:pPr>
+        <w:tabs>
+          <w:tab w:val="left" w:pos="567"/>
+        </w:tabs>
+        <w:spacing w:line="240" w:lineRule="auto"/>
+      </w:pPr>
+      <w:r>
+        <w:tab/>
+      </w:r>
+      <w:r>
+        <w:t xml:space="preserve"> </w:t>
+      </w:r>
+    </w:p>
+    <w:p>
+      <w:pPr>
+        <w:spacing w:line="240" w:lineRule="auto"/>
+        <w:ind w:left="1304"/>
+      </w:pPr>
+      <w:r>
+        <w:tab/>
+      </w:r>
+      <w:r>
+        <w:tab/>
+      </w:r>
+      <w:r>
+        <w:tab/>
+      </w:r>
+    </w:p>
+    <w:p>
+      <w:pPr>
+        <w:tabs>
+          <w:tab w:val="left" w:pos="567"/>
+        </w:tabs>
+        <w:spacing w:line="240" w:lineRule="auto"/>
+      </w:pPr>
+      <w:r>
+        <w:tab/>
+      </w:r>
+    </w:p>
+    <w:p>
+      <w:pPr>
+        <w:tabs>
+          <w:tab w:val="left" w:pos="567"/>
+        </w:tabs>
+        <w:spacing w:line="240" w:lineRule="auto"/>
+      </w:pPr>
+    </w:p>
+    <w:p>
+      <w:pPr>
+        <w:tabs>
+          <w:tab w:val="left" w:pos="567"/>
+        </w:tabs>
+        <w:spacing w:line="240" w:lineRule="auto"/>
+      </w:pPr>
+      <w:r>
         <w:t>3 Projektissa eteneminen</w:t>
+      </w:r>
+    </w:p>
+    <w:p>
+      <w:pPr>
+        <w:tabs>
+          <w:tab w:val="left" w:pos="567"/>
+        </w:tabs>
+        <w:spacing w:line="240" w:lineRule="auto"/>
+      </w:pPr>
+    </w:p>
+    <w:p>
+      <w:pPr>
+        <w:tabs>
+          <w:tab w:val="left" w:pos="567"/>
+        </w:tabs>
+        <w:spacing w:line="240" w:lineRule="auto"/>
+      </w:pPr>
+      <w:r>
+        <w:lastRenderedPageBreak/>
+        <w:t xml:space="preserve">Ohjelmistokehitys projekti on hyvällä mallilla ja saadaan valmiiksi. </w:t>
+      </w:r>
+    </w:p>
+    <w:p>
+      <w:pPr>
+        <w:tabs>
+          <w:tab w:val="left" w:pos="567"/>
+        </w:tabs>
+        <w:spacing w:line="240" w:lineRule="auto"/>
+      </w:pPr>
+    </w:p>
+    <w:p>
+      <w:pPr>
+        <w:tabs>
+          <w:tab w:val="left" w:pos="567"/>
+        </w:tabs>
+        <w:spacing w:line="240" w:lineRule="auto"/>
+      </w:pPr>
+      <w:r>
+        <w:t>Visuaalisen ilmeen korjaus/Jarno</w:t>
       </w:r>
     </w:p>
     <w:p>
@@ -331,7 +497,6 @@
     </w:p>
     <w:p>
       <w:r>
-        <w:lastRenderedPageBreak/>
         <w:tab/>
       </w:r>
     </w:p>
@@ -361,7 +526,17 @@
       </w:pPr>
       <w:r>
         <w:tab/>
-        <w:t>Sihteeri</w:t>
+      </w:r>
+      <w:proofErr w:type="spellStart"/>
+      <w:r>
+        <w:t>S</w:t>
+      </w:r>
+      <w:r>
+        <w:t>crum</w:t>
+      </w:r>
+      <w:proofErr w:type="spellEnd"/>
+      <w:r>
+        <w:t xml:space="preserve"> Master Jarno Lehtinen</w:t>
       </w:r>
     </w:p>
     <w:sectPr>
@@ -458,13 +633,31 @@
       </w:rPr>
       <w:ptab w:relativeTo="margin" w:alignment="center" w:leader="none"/>
     </w:r>
+    <w:proofErr w:type="spellStart"/>
     <w:r>
       <w:rPr>
         <w:b/>
         <w:bCs/>
       </w:rPr>
-      <w:t>Muistio</w:t>
+      <w:t>Scrum</w:t>
     </w:r>
+    <w:proofErr w:type="spellEnd"/>
+    <w:r>
+      <w:rPr>
+        <w:b/>
+        <w:bCs/>
+      </w:rPr>
+      <w:t xml:space="preserve"> </w:t>
+    </w:r>
+    <w:proofErr w:type="spellStart"/>
+    <w:r>
+      <w:rPr>
+        <w:b/>
+        <w:bCs/>
+      </w:rPr>
+      <w:t>daily</w:t>
+    </w:r>
+    <w:proofErr w:type="spellEnd"/>
     <w:r>
       <w:rPr>
         <w:b/>
@@ -519,7 +712,9 @@
     </w:pPr>
     <w:r>
       <w:tab/>
-      <w:t>27.9.2021</w:t>
+    </w:r>
+    <w:r>
+      <w:t>07.03.2023</w:t>
     </w:r>
   </w:p>
 </w:hdr>
@@ -1354,6 +1549,21 @@
 </file>
 
 <file path=customXml/item1.xml><?xml version="1.0" encoding="utf-8"?>
+<p:properties xmlns:p="http://schemas.microsoft.com/office/2006/metadata/properties" xmlns:xsi="http://www.w3.org/2001/XMLSchema-instance" xmlns:pc="http://schemas.microsoft.com/office/infopath/2007/PartnerControls">
+  <documentManagement/>
+</p:properties>
+</file>
+
+<file path=customXml/item2.xml><?xml version="1.0" encoding="utf-8"?>
+<?mso-contentType ?>
+<FormTemplates xmlns="http://schemas.microsoft.com/sharepoint/v3/contenttype/forms">
+  <Display>DocumentLibraryForm</Display>
+  <Edit>DocumentLibraryForm</Edit>
+  <New>DocumentLibraryForm</New>
+</FormTemplates>
+</file>
+
+<file path=customXml/item3.xml><?xml version="1.0" encoding="utf-8"?>
 <ct:contentTypeSchema xmlns:ct="http://schemas.microsoft.com/office/2006/metadata/contentType" xmlns:ma="http://schemas.microsoft.com/office/2006/metadata/properties/metaAttributes" ct:_="" ma:_="" ma:contentTypeName="Document" ma:contentTypeID="0x010100B278FBA9A993E44399BFABCB8153EAD0" ma:contentTypeVersion="7" ma:contentTypeDescription="Create a new document." ma:contentTypeScope="" ma:versionID="31c949888bf2e95ea99bda4eba7501a4">
   <xsd:schema xmlns:xsd="http://www.w3.org/2001/XMLSchema" xmlns:xs="http://www.w3.org/2001/XMLSchema" xmlns:p="http://schemas.microsoft.com/office/2006/metadata/properties" xmlns:ns3="504192c5-7059-4bfd-bdc4-2c371321d03d" xmlns:ns4="70c2241d-5901-42be-95e3-4e39e8aab1e6" targetNamespace="http://schemas.microsoft.com/office/2006/metadata/properties" ma:root="true" ma:fieldsID="7b2f89d9ce62da4867bb277d7f4a2bd4" ns3:_="" ns4:_="">
     <xsd:import namespace="504192c5-7059-4bfd-bdc4-2c371321d03d"/>
@@ -1538,22 +1748,24 @@
 </ct:contentTypeSchema>
 </file>
 
-<file path=customXml/item2.xml><?xml version="1.0" encoding="utf-8"?>
-<?mso-contentType ?>
-<FormTemplates xmlns="http://schemas.microsoft.com/sharepoint/v3/contenttype/forms">
-  <Display>DocumentLibraryForm</Display>
-  <Edit>DocumentLibraryForm</Edit>
-  <New>DocumentLibraryForm</New>
-</FormTemplates>
+<file path=customXml/itemProps1.xml><?xml version="1.0" encoding="utf-8"?>
+<ds:datastoreItem xmlns:ds="http://schemas.openxmlformats.org/officeDocument/2006/customXml" ds:itemID="{8D248C03-3537-482E-99E0-3C25A4E2EA05}">
+  <ds:schemaRefs>
+    <ds:schemaRef ds:uri="http://schemas.microsoft.com/office/2006/metadata/properties"/>
+    <ds:schemaRef ds:uri="http://schemas.microsoft.com/office/infopath/2007/PartnerControls"/>
+  </ds:schemaRefs>
+</ds:datastoreItem>
 </file>
 
-<file path=customXml/item3.xml><?xml version="1.0" encoding="utf-8"?>
-<p:properties xmlns:p="http://schemas.microsoft.com/office/2006/metadata/properties" xmlns:xsi="http://www.w3.org/2001/XMLSchema-instance" xmlns:pc="http://schemas.microsoft.com/office/infopath/2007/PartnerControls">
-  <documentManagement/>
-</p:properties>
+<file path=customXml/itemProps2.xml><?xml version="1.0" encoding="utf-8"?>
+<ds:datastoreItem xmlns:ds="http://schemas.openxmlformats.org/officeDocument/2006/customXml" ds:itemID="{5FB20B08-FA92-4056-ACA0-936B224473B9}">
+  <ds:schemaRefs>
+    <ds:schemaRef ds:uri="http://schemas.microsoft.com/sharepoint/v3/contenttype/forms"/>
+  </ds:schemaRefs>
+</ds:datastoreItem>
 </file>
 
-<file path=customXml/itemProps1.xml><?xml version="1.0" encoding="utf-8"?>
+<file path=customXml/itemProps3.xml><?xml version="1.0" encoding="utf-8"?>
 <ds:datastoreItem xmlns:ds="http://schemas.openxmlformats.org/officeDocument/2006/customXml" ds:itemID="{2BDA4D28-FDDC-4977-8212-AE0F7BF185FD}">
   <ds:schemaRefs>
     <ds:schemaRef ds:uri="http://schemas.microsoft.com/office/2006/metadata/contentType"/>
@@ -1570,21 +1782,4 @@
     <ds:schemaRef ds:uri="http://schemas.microsoft.com/internal/obd"/>
   </ds:schemaRefs>
 </ds:datastoreItem>
-</file>
-
-<file path=customXml/itemProps2.xml><?xml version="1.0" encoding="utf-8"?>
-<ds:datastoreItem xmlns:ds="http://schemas.openxmlformats.org/officeDocument/2006/customXml" ds:itemID="{5FB20B08-FA92-4056-ACA0-936B224473B9}">
-  <ds:schemaRefs>
-    <ds:schemaRef ds:uri="http://schemas.microsoft.com/sharepoint/v3/contenttype/forms"/>
-  </ds:schemaRefs>
-</ds:datastoreItem>
-</file>
-
-<file path=customXml/itemProps3.xml><?xml version="1.0" encoding="utf-8"?>
-<ds:datastoreItem xmlns:ds="http://schemas.openxmlformats.org/officeDocument/2006/customXml" ds:itemID="{8D248C03-3537-482E-99E0-3C25A4E2EA05}">
-  <ds:schemaRefs>
-    <ds:schemaRef ds:uri="http://schemas.microsoft.com/office/2006/metadata/properties"/>
-    <ds:schemaRef ds:uri="http://schemas.microsoft.com/office/infopath/2007/PartnerControls"/>
-  </ds:schemaRefs>
-</ds:datastoreItem>
 </file>
</xml_diff>